<commit_message>
Update navigation menu and links
</commit_message>
<xml_diff>
--- a/doc/Resume_TU_patcharapon.docx
+++ b/doc/Resume_TU_patcharapon.docx
@@ -1,6 +1,6 @@
 
 <file path=word/document.xml><?xml version="1.0" encoding="utf-8"?>
-<w:document xmlns:wpc="http://schemas.microsoft.com/office/word/2010/wordprocessingCanvas" xmlns:cx="http://schemas.microsoft.com/office/drawing/2014/chartex" xmlns:cx1="http://schemas.microsoft.com/office/drawing/2015/9/8/chartex" xmlns:cx2="http://schemas.microsoft.com/office/drawing/2015/10/21/chartex" xmlns:cx3="http://schemas.microsoft.com/office/drawing/2016/5/9/chartex" xmlns:cx4="http://schemas.microsoft.com/office/drawing/2016/5/10/chartex" xmlns:cx5="http://schemas.microsoft.com/office/drawing/2016/5/11/chartex" xmlns:cx6="http://schemas.microsoft.com/office/drawing/2016/5/12/chartex" xmlns:cx7="http://schemas.microsoft.com/office/drawing/2016/5/13/chartex" xmlns:cx8="http://schemas.microsoft.com/office/drawing/2016/5/14/chartex" xmlns:mc="http://schemas.openxmlformats.org/markup-compatibility/2006" xmlns:aink="http://schemas.microsoft.com/office/drawing/2016/ink" xmlns:am3d="http://schemas.microsoft.com/office/drawing/2017/model3d" xmlns:o="urn:schemas-microsoft-com:office:office" xmlns:oel="http://schemas.microsoft.com/office/2019/extlst" xmlns:r="http://schemas.openxmlformats.org/officeDocument/2006/relationships" xmlns:m="http://schemas.openxmlformats.org/officeDocument/2006/math" xmlns:v="urn:schemas-microsoft-com:vml" xmlns:wp14="http://schemas.microsoft.com/office/word/2010/wordprocessingDrawing" xmlns:wp="http://schemas.openxmlformats.org/drawingml/2006/wordprocessingDrawing" xmlns:w10="urn:schemas-microsoft-com:office:word" xmlns:w="http://schemas.openxmlformats.org/wordprocessingml/2006/main" xmlns:w14="http://schemas.microsoft.com/office/word/2010/wordml" xmlns:w15="http://schemas.microsoft.com/office/word/2012/wordml" xmlns:w16cex="http://schemas.microsoft.com/office/word/2018/wordml/cex" xmlns:w16cid="http://schemas.microsoft.com/office/word/2016/wordml/cid" xmlns:w16="http://schemas.microsoft.com/office/word/2018/wordml" xmlns:w16sdtdh="http://schemas.microsoft.com/office/word/2020/wordml/sdtdatahash" xmlns:w16se="http://schemas.microsoft.com/office/word/2015/wordml/symex" xmlns:wpg="http://schemas.microsoft.com/office/word/2010/wordprocessingGroup" xmlns:wpi="http://schemas.microsoft.com/office/word/2010/wordprocessingInk" xmlns:wne="http://schemas.microsoft.com/office/word/2006/wordml" xmlns:wps="http://schemas.microsoft.com/office/word/2010/wordprocessingShape" mc:Ignorable="w14 w15 w16se w16cid w16 w16cex w16sdtdh wp14">
+<w:document xmlns:wpc="http://schemas.microsoft.com/office/word/2010/wordprocessingCanvas" xmlns:cx="http://schemas.microsoft.com/office/drawing/2014/chartex" xmlns:cx1="http://schemas.microsoft.com/office/drawing/2015/9/8/chartex" xmlns:cx2="http://schemas.microsoft.com/office/drawing/2015/10/21/chartex" xmlns:cx3="http://schemas.microsoft.com/office/drawing/2016/5/9/chartex" xmlns:cx4="http://schemas.microsoft.com/office/drawing/2016/5/10/chartex" xmlns:cx5="http://schemas.microsoft.com/office/drawing/2016/5/11/chartex" xmlns:cx6="http://schemas.microsoft.com/office/drawing/2016/5/12/chartex" xmlns:cx7="http://schemas.microsoft.com/office/drawing/2016/5/13/chartex" xmlns:cx8="http://schemas.microsoft.com/office/drawing/2016/5/14/chartex" xmlns:mc="http://schemas.openxmlformats.org/markup-compatibility/2006" xmlns:aink="http://schemas.microsoft.com/office/drawing/2016/ink" xmlns:am3d="http://schemas.microsoft.com/office/drawing/2017/model3d" xmlns:o="urn:schemas-microsoft-com:office:office" xmlns:oel="http://schemas.microsoft.com/office/2019/extlst" xmlns:r="http://schemas.openxmlformats.org/officeDocument/2006/relationships" xmlns:m="http://schemas.openxmlformats.org/officeDocument/2006/math" xmlns:v="urn:schemas-microsoft-com:vml" xmlns:wp14="http://schemas.microsoft.com/office/word/2010/wordprocessingDrawing" xmlns:wp="http://schemas.openxmlformats.org/drawingml/2006/wordprocessingDrawing" xmlns:w10="urn:schemas-microsoft-com:office:word" xmlns:w="http://schemas.openxmlformats.org/wordprocessingml/2006/main" xmlns:w14="http://schemas.microsoft.com/office/word/2010/wordml" xmlns:w15="http://schemas.microsoft.com/office/word/2012/wordml" xmlns:w16cex="http://schemas.microsoft.com/office/word/2018/wordml/cex" xmlns:w16cid="http://schemas.microsoft.com/office/word/2016/wordml/cid" xmlns:w16="http://schemas.microsoft.com/office/word/2018/wordml" xmlns:w16du="http://schemas.microsoft.com/office/word/2023/wordml/word16du" xmlns:w16sdtdh="http://schemas.microsoft.com/office/word/2020/wordml/sdtdatahash" xmlns:w16se="http://schemas.microsoft.com/office/word/2015/wordml/symex" xmlns:wpg="http://schemas.microsoft.com/office/word/2010/wordprocessingGroup" xmlns:wpi="http://schemas.microsoft.com/office/word/2010/wordprocessingInk" xmlns:wne="http://schemas.microsoft.com/office/word/2006/wordml" xmlns:wps="http://schemas.microsoft.com/office/word/2010/wordprocessingShape" mc:Ignorable="w14 w15 w16se w16cid w16 w16cex w16sdtdh w16du wp14">
   <w:body>
     <w:p>
       <w:pPr>
@@ -17,7 +17,7 @@
         <mc:AlternateContent>
           <mc:Choice Requires="wps">
             <w:drawing>
-              <wp:anchor distT="45720" distB="45720" distL="114300" distR="114300" simplePos="0" relativeHeight="251659264" behindDoc="0" locked="0" layoutInCell="1" allowOverlap="1" wp14:anchorId="450DD9D9" wp14:editId="7DAECE01">
+              <wp:anchor distT="45720" distB="45720" distL="114300" distR="114300" simplePos="0" relativeHeight="251657216" behindDoc="0" locked="0" layoutInCell="1" allowOverlap="1" wp14:anchorId="450DD9D9" wp14:editId="2270C894">
                 <wp:simplePos x="0" y="0"/>
                 <wp:positionH relativeFrom="margin">
                   <wp:align>left</wp:align>
@@ -102,7 +102,7 @@
                 <v:stroke joinstyle="miter"/>
                 <v:path gradientshapeok="t" o:connecttype="rect"/>
               </v:shapetype>
-              <v:shape id="กล่องข้อความ 2" o:spid="_x0000_s1026" type="#_x0000_t202" style="position:absolute;margin-left:0;margin-top:19.9pt;width:206.9pt;height:24.65pt;z-index:251659264;visibility:visible;mso-wrap-style:square;mso-width-percent:0;mso-height-percent:0;mso-wrap-distance-left:9pt;mso-wrap-distance-top:3.6pt;mso-wrap-distance-right:9pt;mso-wrap-distance-bottom:3.6pt;mso-position-horizontal:left;mso-position-horizontal-relative:margin;mso-position-vertical:absolute;mso-position-vertical-relative:text;mso-width-percent:0;mso-height-percent:0;mso-width-relative:margin;mso-height-relative:margin;v-text-anchor:middle" o:gfxdata="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" filled="f" stroked="f">
+              <v:shape id="กล่องข้อความ 2" o:spid="_x0000_s1026" type="#_x0000_t202" style="position:absolute;margin-left:0;margin-top:19.9pt;width:206.9pt;height:24.65pt;z-index:251657216;visibility:visible;mso-wrap-style:square;mso-width-percent:0;mso-height-percent:0;mso-wrap-distance-left:9pt;mso-wrap-distance-top:3.6pt;mso-wrap-distance-right:9pt;mso-wrap-distance-bottom:3.6pt;mso-position-horizontal:left;mso-position-horizontal-relative:margin;mso-position-vertical:absolute;mso-position-vertical-relative:text;mso-width-percent:0;mso-height-percent:0;mso-width-relative:margin;mso-height-relative:margin;v-text-anchor:middle" o:gfxdata="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" filled="f" stroked="f">
                 <v:textbox>
                   <w:txbxContent>
                     <w:p>
@@ -170,7 +170,7 @@
         <mc:AlternateContent>
           <mc:Choice Requires="wps">
             <w:drawing>
-              <wp:anchor distT="0" distB="0" distL="114300" distR="114300" simplePos="0" relativeHeight="251660288" behindDoc="0" locked="0" layoutInCell="1" allowOverlap="1" wp14:anchorId="64905623" wp14:editId="6D3A1815">
+              <wp:anchor distT="0" distB="0" distL="114300" distR="114300" simplePos="0" relativeHeight="251658240" behindDoc="0" locked="0" layoutInCell="1" allowOverlap="1" wp14:anchorId="64905623" wp14:editId="5BCB95C1">
                 <wp:simplePos x="0" y="0"/>
                 <wp:positionH relativeFrom="margin">
                   <wp:posOffset>-10795</wp:posOffset>
@@ -233,7 +233,7 @@
           </mc:Choice>
           <mc:Fallback>
             <w:pict>
-              <v:line w14:anchorId="06AEDABD" id="ตัวเชื่อมต่อตรง 1" o:spid="_x0000_s1026" style="position:absolute;z-index:251660288;visibility:visible;mso-wrap-style:square;mso-width-percent:0;mso-height-percent:0;mso-wrap-distance-left:9pt;mso-wrap-distance-top:0;mso-wrap-distance-right:9pt;mso-wrap-distance-bottom:0;mso-position-horizontal:absolute;mso-position-horizontal-relative:margin;mso-position-vertical:absolute;mso-position-vertical-relative:text;mso-width-percent:0;mso-height-percent:0;mso-width-relative:margin;mso-height-relative:margin" from="-.85pt,25.15pt" to="522.45pt,25.15pt" o:gfxdata="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" strokecolor="#404040 [2429]" strokeweight="2.25pt">
+              <v:line w14:anchorId="425D7F95" id="ตัวเชื่อมต่อตรง 1" o:spid="_x0000_s1026" style="position:absolute;z-index:251658240;visibility:visible;mso-wrap-style:square;mso-width-percent:0;mso-height-percent:0;mso-wrap-distance-left:9pt;mso-wrap-distance-top:0;mso-wrap-distance-right:9pt;mso-wrap-distance-bottom:0;mso-position-horizontal:absolute;mso-position-horizontal-relative:margin;mso-position-vertical:absolute;mso-position-vertical-relative:text;mso-width-percent:0;mso-height-percent:0;mso-width-relative:margin;mso-height-relative:margin" from="-.85pt,25.15pt" to="522.45pt,25.15pt" o:gfxdata="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" strokecolor="#404040 [2429]" strokeweight="2.25pt">
                 <v:stroke joinstyle="miter"/>
                 <w10:wrap anchorx="margin"/>
               </v:line>
@@ -326,7 +326,7 @@
       <w:hyperlink r:id="rId5" w:history="1">
         <w:r>
           <w:rPr>
-            <w:rStyle w:val="a4"/>
+            <w:rStyle w:val="Hyperlink"/>
             <w:rFonts w:ascii="TH Sarabun New" w:hAnsi="TH Sarabun New" w:cs="TH Sarabun New"/>
             <w:color w:val="auto"/>
             <w:sz w:val="32"/>
@@ -347,7 +347,7 @@
       <w:hyperlink r:id="rId6" w:history="1">
         <w:r>
           <w:rPr>
-            <w:rStyle w:val="a4"/>
+            <w:rStyle w:val="Hyperlink"/>
             <w:rFonts w:ascii="TH Sarabun New" w:hAnsi="TH Sarabun New" w:cs="TH Sarabun New"/>
             <w:color w:val="auto"/>
             <w:sz w:val="32"/>
@@ -368,36 +368,14 @@
       <w:hyperlink r:id="rId7" w:history="1">
         <w:r>
           <w:rPr>
-            <w:rStyle w:val="a4"/>
+            <w:rStyle w:val="Hyperlink"/>
             <w:rFonts w:ascii="TH Sarabun New" w:hAnsi="TH Sarabun New" w:cs="TH Sarabun New"/>
             <w:color w:val="auto"/>
             <w:sz w:val="32"/>
             <w:szCs w:val="32"/>
             <w:u w:val="none"/>
           </w:rPr>
-          <w:t>https://6410685</w:t>
-        </w:r>
-        <w:r>
-          <w:rPr>
-            <w:rStyle w:val="a4"/>
-            <w:rFonts w:ascii="TH Sarabun New" w:hAnsi="TH Sarabun New" w:cs="TH Sarabun New"/>
-            <w:color w:val="auto"/>
-            <w:sz w:val="32"/>
-            <w:szCs w:val="32"/>
-            <w:u w:val="none"/>
-          </w:rPr>
-          <w:t>2</w:t>
-        </w:r>
-        <w:r>
-          <w:rPr>
-            <w:rStyle w:val="a4"/>
-            <w:rFonts w:ascii="TH Sarabun New" w:hAnsi="TH Sarabun New" w:cs="TH Sarabun New"/>
-            <w:color w:val="auto"/>
-            <w:sz w:val="32"/>
-            <w:szCs w:val="32"/>
-            <w:u w:val="none"/>
-          </w:rPr>
-          <w:t>15.github.io</w:t>
+          <w:t>https://6410685215.github.io</w:t>
         </w:r>
       </w:hyperlink>
     </w:p>
@@ -425,7 +403,7 @@
         <mc:AlternateContent>
           <mc:Choice Requires="wps">
             <w:drawing>
-              <wp:anchor distT="0" distB="0" distL="114300" distR="114300" simplePos="0" relativeHeight="251670528" behindDoc="0" locked="0" layoutInCell="1" allowOverlap="1" wp14:anchorId="639EA18B" wp14:editId="57A82EDB">
+              <wp:anchor distT="0" distB="0" distL="114300" distR="114300" simplePos="0" relativeHeight="251668480" behindDoc="0" locked="0" layoutInCell="1" allowOverlap="1" wp14:anchorId="639EA18B" wp14:editId="126D30C8">
                 <wp:simplePos x="0" y="0"/>
                 <wp:positionH relativeFrom="margin">
                   <wp:posOffset>-10795</wp:posOffset>
@@ -488,7 +466,7 @@
           </mc:Choice>
           <mc:Fallback>
             <w:pict>
-              <v:line w14:anchorId="258E6022" id="ตัวเชื่อมต่อตรง 1" o:spid="_x0000_s1026" style="position:absolute;z-index:251670528;visibility:visible;mso-wrap-style:square;mso-width-percent:0;mso-height-percent:0;mso-wrap-distance-left:9pt;mso-wrap-distance-top:0;mso-wrap-distance-right:9pt;mso-wrap-distance-bottom:0;mso-position-horizontal:absolute;mso-position-horizontal-relative:margin;mso-position-vertical:absolute;mso-position-vertical-relative:text;mso-width-percent:0;mso-height-percent:0;mso-width-relative:margin;mso-height-relative:margin" from="-.85pt,36.95pt" to="522.45pt,36.95pt" o:gfxdata="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" strokecolor="#404040 [2429]" strokeweight="2.25pt">
+              <v:line w14:anchorId="1AB62F58" id="ตัวเชื่อมต่อตรง 1" o:spid="_x0000_s1026" style="position:absolute;z-index:251668480;visibility:visible;mso-wrap-style:square;mso-width-percent:0;mso-height-percent:0;mso-wrap-distance-left:9pt;mso-wrap-distance-top:0;mso-wrap-distance-right:9pt;mso-wrap-distance-bottom:0;mso-position-horizontal:absolute;mso-position-horizontal-relative:margin;mso-position-vertical:absolute;mso-position-vertical-relative:text;mso-width-percent:0;mso-height-percent:0;mso-width-relative:margin;mso-height-relative:margin" from="-.85pt,36.95pt" to="522.45pt,36.95pt" o:gfxdata="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" strokecolor="#404040 [2429]" strokeweight="2.25pt">
                 <v:stroke joinstyle="miter"/>
                 <w10:wrap anchorx="margin"/>
               </v:line>
@@ -579,7 +557,7 @@
         <mc:AlternateContent>
           <mc:Choice Requires="wps">
             <w:drawing>
-              <wp:anchor distT="0" distB="0" distL="114300" distR="114300" simplePos="0" relativeHeight="251662336" behindDoc="0" locked="0" layoutInCell="1" allowOverlap="1" wp14:anchorId="15708CC6" wp14:editId="68BAD8BC">
+              <wp:anchor distT="0" distB="0" distL="114300" distR="114300" simplePos="0" relativeHeight="251660288" behindDoc="0" locked="0" layoutInCell="1" allowOverlap="1" wp14:anchorId="15708CC6" wp14:editId="2C3CEB99">
                 <wp:simplePos x="0" y="0"/>
                 <wp:positionH relativeFrom="margin">
                   <wp:posOffset>-10795</wp:posOffset>
@@ -642,7 +620,7 @@
           </mc:Choice>
           <mc:Fallback>
             <w:pict>
-              <v:line w14:anchorId="22111467" id="ตัวเชื่อมต่อตรง 1" o:spid="_x0000_s1026" style="position:absolute;z-index:251662336;visibility:visible;mso-wrap-style:square;mso-width-percent:0;mso-height-percent:0;mso-wrap-distance-left:9pt;mso-wrap-distance-top:0;mso-wrap-distance-right:9pt;mso-wrap-distance-bottom:0;mso-position-horizontal:absolute;mso-position-horizontal-relative:margin;mso-position-vertical:absolute;mso-position-vertical-relative:text;mso-width-percent:0;mso-height-percent:0;mso-width-relative:margin;mso-height-relative:margin" from="-.85pt,36.95pt" to="522.45pt,36.95pt" o:gfxdata="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" strokecolor="#404040 [2429]" strokeweight="2.25pt">
+              <v:line w14:anchorId="0B7253B8" id="ตัวเชื่อมต่อตรง 1" o:spid="_x0000_s1026" style="position:absolute;z-index:251660288;visibility:visible;mso-wrap-style:square;mso-width-percent:0;mso-height-percent:0;mso-wrap-distance-left:9pt;mso-wrap-distance-top:0;mso-wrap-distance-right:9pt;mso-wrap-distance-bottom:0;mso-position-horizontal:absolute;mso-position-horizontal-relative:margin;mso-position-vertical:absolute;mso-position-vertical-relative:text;mso-width-percent:0;mso-height-percent:0;mso-width-relative:margin;mso-height-relative:margin" from="-.85pt,36.95pt" to="522.45pt,36.95pt" o:gfxdata="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" strokecolor="#404040 [2429]" strokeweight="2.25pt">
                 <v:stroke joinstyle="miter"/>
                 <w10:wrap anchorx="margin"/>
               </v:line>
@@ -779,7 +757,7 @@
         <mc:AlternateContent>
           <mc:Choice Requires="wps">
             <w:drawing>
-              <wp:anchor distT="0" distB="0" distL="114300" distR="114300" simplePos="0" relativeHeight="251664384" behindDoc="0" locked="0" layoutInCell="1" allowOverlap="1" wp14:anchorId="19EF0974" wp14:editId="024A560D">
+              <wp:anchor distT="0" distB="0" distL="114300" distR="114300" simplePos="0" relativeHeight="251662336" behindDoc="0" locked="0" layoutInCell="1" allowOverlap="1" wp14:anchorId="19EF0974" wp14:editId="3827284C">
                 <wp:simplePos x="0" y="0"/>
                 <wp:positionH relativeFrom="margin">
                   <wp:posOffset>-10795</wp:posOffset>
@@ -842,7 +820,7 @@
           </mc:Choice>
           <mc:Fallback>
             <w:pict>
-              <v:line w14:anchorId="75240BA8" id="ตัวเชื่อมต่อตรง 1" o:spid="_x0000_s1026" style="position:absolute;z-index:251664384;visibility:visible;mso-wrap-style:square;mso-width-percent:0;mso-height-percent:0;mso-wrap-distance-left:9pt;mso-wrap-distance-top:0;mso-wrap-distance-right:9pt;mso-wrap-distance-bottom:0;mso-position-horizontal:absolute;mso-position-horizontal-relative:margin;mso-position-vertical:absolute;mso-position-vertical-relative:text;mso-width-percent:0;mso-height-percent:0;mso-width-relative:margin;mso-height-relative:margin" from="-.85pt,36.95pt" to="522.45pt,36.95pt" o:gfxdata="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" strokecolor="#404040 [2429]" strokeweight="2.25pt">
+              <v:line w14:anchorId="1B1BA506" id="ตัวเชื่อมต่อตรง 1" o:spid="_x0000_s1026" style="position:absolute;z-index:251662336;visibility:visible;mso-wrap-style:square;mso-width-percent:0;mso-height-percent:0;mso-wrap-distance-left:9pt;mso-wrap-distance-top:0;mso-wrap-distance-right:9pt;mso-wrap-distance-bottom:0;mso-position-horizontal:absolute;mso-position-horizontal-relative:margin;mso-position-vertical:absolute;mso-position-vertical-relative:text;mso-width-percent:0;mso-height-percent:0;mso-width-relative:margin;mso-height-relative:margin" from="-.85pt,36.95pt" to="522.45pt,36.95pt" o:gfxdata="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" strokecolor="#404040 [2429]" strokeweight="2.25pt">
                 <v:stroke joinstyle="miter"/>
                 <w10:wrap anchorx="margin"/>
               </v:line>
@@ -985,7 +963,7 @@
     </w:p>
     <w:p>
       <w:pPr>
-        <w:pStyle w:val="a6"/>
+        <w:pStyle w:val="ListParagraph"/>
         <w:numPr>
           <w:ilvl w:val="0"/>
           <w:numId w:val="1"/>
@@ -1065,7 +1043,7 @@
         <mc:AlternateContent>
           <mc:Choice Requires="wps">
             <w:drawing>
-              <wp:anchor distT="0" distB="0" distL="114300" distR="114300" simplePos="0" relativeHeight="251666432" behindDoc="0" locked="0" layoutInCell="1" allowOverlap="1" wp14:anchorId="434EB474" wp14:editId="3D6DACCB">
+              <wp:anchor distT="0" distB="0" distL="114300" distR="114300" simplePos="0" relativeHeight="251664384" behindDoc="0" locked="0" layoutInCell="1" allowOverlap="1" wp14:anchorId="434EB474" wp14:editId="5141ABAC">
                 <wp:simplePos x="0" y="0"/>
                 <wp:positionH relativeFrom="margin">
                   <wp:posOffset>-10795</wp:posOffset>
@@ -1128,7 +1106,7 @@
           </mc:Choice>
           <mc:Fallback>
             <w:pict>
-              <v:line w14:anchorId="0E8313B4" id="ตัวเชื่อมต่อตรง 1" o:spid="_x0000_s1026" style="position:absolute;z-index:251666432;visibility:visible;mso-wrap-style:square;mso-width-percent:0;mso-height-percent:0;mso-wrap-distance-left:9pt;mso-wrap-distance-top:0;mso-wrap-distance-right:9pt;mso-wrap-distance-bottom:0;mso-position-horizontal:absolute;mso-position-horizontal-relative:margin;mso-position-vertical:absolute;mso-position-vertical-relative:text;mso-width-percent:0;mso-height-percent:0;mso-width-relative:margin;mso-height-relative:margin" from="-.85pt,36.95pt" to="522.45pt,36.95pt" o:gfxdata="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" strokecolor="#404040 [2429]" strokeweight="2.25pt">
+              <v:line w14:anchorId="09B1B95D" id="ตัวเชื่อมต่อตรง 1" o:spid="_x0000_s1026" style="position:absolute;z-index:251664384;visibility:visible;mso-wrap-style:square;mso-width-percent:0;mso-height-percent:0;mso-wrap-distance-left:9pt;mso-wrap-distance-top:0;mso-wrap-distance-right:9pt;mso-wrap-distance-bottom:0;mso-position-horizontal:absolute;mso-position-horizontal-relative:margin;mso-position-vertical:absolute;mso-position-vertical-relative:text;mso-width-percent:0;mso-height-percent:0;mso-width-relative:margin;mso-height-relative:margin" from="-.85pt,36.95pt" to="522.45pt,36.95pt" o:gfxdata="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" strokecolor="#404040 [2429]" strokeweight="2.25pt">
                 <v:stroke joinstyle="miter"/>
                 <w10:wrap anchorx="margin"/>
               </v:line>
@@ -1209,7 +1187,7 @@
     </w:p>
     <w:p>
       <w:pPr>
-        <w:pStyle w:val="a6"/>
+        <w:pStyle w:val="ListParagraph"/>
         <w:numPr>
           <w:ilvl w:val="0"/>
           <w:numId w:val="2"/>
@@ -1236,7 +1214,7 @@
     </w:p>
     <w:p>
       <w:pPr>
-        <w:pStyle w:val="a6"/>
+        <w:pStyle w:val="ListParagraph"/>
         <w:numPr>
           <w:ilvl w:val="0"/>
           <w:numId w:val="2"/>
@@ -1286,7 +1264,7 @@
         <mc:AlternateContent>
           <mc:Choice Requires="wps">
             <w:drawing>
-              <wp:anchor distT="0" distB="0" distL="114300" distR="114300" simplePos="0" relativeHeight="251668480" behindDoc="0" locked="0" layoutInCell="1" allowOverlap="1" wp14:anchorId="0228062E" wp14:editId="5481C3CA">
+              <wp:anchor distT="0" distB="0" distL="114300" distR="114300" simplePos="0" relativeHeight="251666432" behindDoc="0" locked="0" layoutInCell="1" allowOverlap="1" wp14:anchorId="0228062E" wp14:editId="5F63CAF0">
                 <wp:simplePos x="0" y="0"/>
                 <wp:positionH relativeFrom="margin">
                   <wp:posOffset>-10795</wp:posOffset>
@@ -1349,7 +1327,7 @@
           </mc:Choice>
           <mc:Fallback>
             <w:pict>
-              <v:line w14:anchorId="6C9204B9" id="ตัวเชื่อมต่อตรง 1" o:spid="_x0000_s1026" style="position:absolute;z-index:251668480;visibility:visible;mso-wrap-style:square;mso-width-percent:0;mso-height-percent:0;mso-wrap-distance-left:9pt;mso-wrap-distance-top:0;mso-wrap-distance-right:9pt;mso-wrap-distance-bottom:0;mso-position-horizontal:absolute;mso-position-horizontal-relative:margin;mso-position-vertical:absolute;mso-position-vertical-relative:text;mso-width-percent:0;mso-height-percent:0;mso-width-relative:margin;mso-height-relative:margin" from="-.85pt,36.95pt" to="522.45pt,36.95pt" o:gfxdata="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" strokecolor="#404040 [2429]" strokeweight="2.25pt">
+              <v:line w14:anchorId="4FF49453" id="ตัวเชื่อมต่อตรง 1" o:spid="_x0000_s1026" style="position:absolute;z-index:251666432;visibility:visible;mso-wrap-style:square;mso-width-percent:0;mso-height-percent:0;mso-wrap-distance-left:9pt;mso-wrap-distance-top:0;mso-wrap-distance-right:9pt;mso-wrap-distance-bottom:0;mso-position-horizontal:absolute;mso-position-horizontal-relative:margin;mso-position-vertical:absolute;mso-position-vertical-relative:text;mso-width-percent:0;mso-height-percent:0;mso-width-relative:margin;mso-height-relative:margin" from="-.85pt,36.95pt" to="522.45pt,36.95pt" o:gfxdata="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" strokecolor="#404040 [2429]" strokeweight="2.25pt">
                 <v:stroke joinstyle="miter"/>
                 <w10:wrap anchorx="margin"/>
               </v:line>
@@ -1584,7 +1562,7 @@
 </file>
 
 <file path=word/numbering.xml><?xml version="1.0" encoding="utf-8"?>
-<w:numbering xmlns:wpc="http://schemas.microsoft.com/office/word/2010/wordprocessingCanvas" xmlns:cx="http://schemas.microsoft.com/office/drawing/2014/chartex" xmlns:cx1="http://schemas.microsoft.com/office/drawing/2015/9/8/chartex" xmlns:cx2="http://schemas.microsoft.com/office/drawing/2015/10/21/chartex" xmlns:cx3="http://schemas.microsoft.com/office/drawing/2016/5/9/chartex" xmlns:cx4="http://schemas.microsoft.com/office/drawing/2016/5/10/chartex" xmlns:cx5="http://schemas.microsoft.com/office/drawing/2016/5/11/chartex" xmlns:cx6="http://schemas.microsoft.com/office/drawing/2016/5/12/chartex" xmlns:cx7="http://schemas.microsoft.com/office/drawing/2016/5/13/chartex" xmlns:cx8="http://schemas.microsoft.com/office/drawing/2016/5/14/chartex" xmlns:mc="http://schemas.openxmlformats.org/markup-compatibility/2006" xmlns:aink="http://schemas.microsoft.com/office/drawing/2016/ink" xmlns:am3d="http://schemas.microsoft.com/office/drawing/2017/model3d" xmlns:o="urn:schemas-microsoft-com:office:office" xmlns:oel="http://schemas.microsoft.com/office/2019/extlst" xmlns:r="http://schemas.openxmlformats.org/officeDocument/2006/relationships" xmlns:m="http://schemas.openxmlformats.org/officeDocument/2006/math" xmlns:v="urn:schemas-microsoft-com:vml" xmlns:wp14="http://schemas.microsoft.com/office/word/2010/wordprocessingDrawing" xmlns:wp="http://schemas.openxmlformats.org/drawingml/2006/wordprocessingDrawing" xmlns:w10="urn:schemas-microsoft-com:office:word" xmlns:w="http://schemas.openxmlformats.org/wordprocessingml/2006/main" xmlns:w14="http://schemas.microsoft.com/office/word/2010/wordml" xmlns:w15="http://schemas.microsoft.com/office/word/2012/wordml" xmlns:w16cex="http://schemas.microsoft.com/office/word/2018/wordml/cex" xmlns:w16cid="http://schemas.microsoft.com/office/word/2016/wordml/cid" xmlns:w16="http://schemas.microsoft.com/office/word/2018/wordml" xmlns:w16sdtdh="http://schemas.microsoft.com/office/word/2020/wordml/sdtdatahash" xmlns:w16se="http://schemas.microsoft.com/office/word/2015/wordml/symex" xmlns:wpg="http://schemas.microsoft.com/office/word/2010/wordprocessingGroup" xmlns:wpi="http://schemas.microsoft.com/office/word/2010/wordprocessingInk" xmlns:wne="http://schemas.microsoft.com/office/word/2006/wordml" xmlns:wps="http://schemas.microsoft.com/office/word/2010/wordprocessingShape" mc:Ignorable="w14 w15 w16se w16cid w16 w16cex w16sdtdh wp14">
+<w:numbering xmlns:wpc="http://schemas.microsoft.com/office/word/2010/wordprocessingCanvas" xmlns:cx="http://schemas.microsoft.com/office/drawing/2014/chartex" xmlns:cx1="http://schemas.microsoft.com/office/drawing/2015/9/8/chartex" xmlns:cx2="http://schemas.microsoft.com/office/drawing/2015/10/21/chartex" xmlns:cx3="http://schemas.microsoft.com/office/drawing/2016/5/9/chartex" xmlns:cx4="http://schemas.microsoft.com/office/drawing/2016/5/10/chartex" xmlns:cx5="http://schemas.microsoft.com/office/drawing/2016/5/11/chartex" xmlns:cx6="http://schemas.microsoft.com/office/drawing/2016/5/12/chartex" xmlns:cx7="http://schemas.microsoft.com/office/drawing/2016/5/13/chartex" xmlns:cx8="http://schemas.microsoft.com/office/drawing/2016/5/14/chartex" xmlns:mc="http://schemas.openxmlformats.org/markup-compatibility/2006" xmlns:aink="http://schemas.microsoft.com/office/drawing/2016/ink" xmlns:am3d="http://schemas.microsoft.com/office/drawing/2017/model3d" xmlns:o="urn:schemas-microsoft-com:office:office" xmlns:oel="http://schemas.microsoft.com/office/2019/extlst" xmlns:r="http://schemas.openxmlformats.org/officeDocument/2006/relationships" xmlns:m="http://schemas.openxmlformats.org/officeDocument/2006/math" xmlns:v="urn:schemas-microsoft-com:vml" xmlns:wp14="http://schemas.microsoft.com/office/word/2010/wordprocessingDrawing" xmlns:wp="http://schemas.openxmlformats.org/drawingml/2006/wordprocessingDrawing" xmlns:w10="urn:schemas-microsoft-com:office:word" xmlns:w="http://schemas.openxmlformats.org/wordprocessingml/2006/main" xmlns:w14="http://schemas.microsoft.com/office/word/2010/wordml" xmlns:w15="http://schemas.microsoft.com/office/word/2012/wordml" xmlns:w16cex="http://schemas.microsoft.com/office/word/2018/wordml/cex" xmlns:w16cid="http://schemas.microsoft.com/office/word/2016/wordml/cid" xmlns:w16="http://schemas.microsoft.com/office/word/2018/wordml" xmlns:w16du="http://schemas.microsoft.com/office/word/2023/wordml/word16du" xmlns:w16sdtdh="http://schemas.microsoft.com/office/word/2020/wordml/sdtdatahash" xmlns:w16se="http://schemas.microsoft.com/office/word/2015/wordml/symex" xmlns:wpg="http://schemas.microsoft.com/office/word/2010/wordprocessingGroup" xmlns:wpi="http://schemas.microsoft.com/office/word/2010/wordprocessingInk" xmlns:wne="http://schemas.microsoft.com/office/word/2006/wordml" xmlns:wps="http://schemas.microsoft.com/office/word/2010/wordprocessingShape" mc:Ignorable="w14 w15 w16se w16cid w16 w16cex w16sdtdh w16du wp14">
   <w:abstractNum w:abstractNumId="0" w15:restartNumberingAfterBreak="0">
     <w:nsid w:val="23936AEB"/>
     <w:multiLevelType w:val="hybridMultilevel"/>
@@ -1829,7 +1807,7 @@
 </file>
 
 <file path=word/styles.xml><?xml version="1.0" encoding="utf-8"?>
-<w:styles xmlns:mc="http://schemas.openxmlformats.org/markup-compatibility/2006" xmlns:r="http://schemas.openxmlformats.org/officeDocument/2006/relationships" xmlns:w="http://schemas.openxmlformats.org/wordprocessingml/2006/main" xmlns:w14="http://schemas.microsoft.com/office/word/2010/wordml" xmlns:w15="http://schemas.microsoft.com/office/word/2012/wordml" xmlns:w16cex="http://schemas.microsoft.com/office/word/2018/wordml/cex" xmlns:w16cid="http://schemas.microsoft.com/office/word/2016/wordml/cid" xmlns:w16="http://schemas.microsoft.com/office/word/2018/wordml" xmlns:w16sdtdh="http://schemas.microsoft.com/office/word/2020/wordml/sdtdatahash" xmlns:w16se="http://schemas.microsoft.com/office/word/2015/wordml/symex" mc:Ignorable="w14 w15 w16se w16cid w16 w16cex w16sdtdh">
+<w:styles xmlns:mc="http://schemas.openxmlformats.org/markup-compatibility/2006" xmlns:r="http://schemas.openxmlformats.org/officeDocument/2006/relationships" xmlns:w="http://schemas.openxmlformats.org/wordprocessingml/2006/main" xmlns:w14="http://schemas.microsoft.com/office/word/2010/wordml" xmlns:w15="http://schemas.microsoft.com/office/word/2012/wordml" xmlns:w16cex="http://schemas.microsoft.com/office/word/2018/wordml/cex" xmlns:w16cid="http://schemas.microsoft.com/office/word/2016/wordml/cid" xmlns:w16="http://schemas.microsoft.com/office/word/2018/wordml" xmlns:w16du="http://schemas.microsoft.com/office/word/2023/wordml/word16du" xmlns:w16sdtdh="http://schemas.microsoft.com/office/word/2020/wordml/sdtdatahash" xmlns:w16se="http://schemas.microsoft.com/office/word/2015/wordml/symex" mc:Ignorable="w14 w15 w16se w16cid w16 w16cex w16sdtdh w16du">
   <w:docDefaults>
     <w:rPrDefault>
       <w:rPr>
@@ -2225,17 +2203,17 @@
     <w:lsdException w:name="Unresolved Mention" w:semiHidden="1" w:unhideWhenUsed="1"/>
     <w:lsdException w:name="Smart Link" w:semiHidden="1" w:unhideWhenUsed="1"/>
   </w:latentStyles>
-  <w:style w:type="paragraph" w:default="1" w:styleId="a">
+  <w:style w:type="paragraph" w:default="1" w:styleId="Normal">
     <w:name w:val="Normal"/>
     <w:qFormat/>
   </w:style>
-  <w:style w:type="character" w:default="1" w:styleId="a0">
+  <w:style w:type="character" w:default="1" w:styleId="DefaultParagraphFont">
     <w:name w:val="Default Paragraph Font"/>
     <w:uiPriority w:val="1"/>
     <w:semiHidden/>
     <w:unhideWhenUsed/>
   </w:style>
-  <w:style w:type="table" w:default="1" w:styleId="a1">
+  <w:style w:type="table" w:default="1" w:styleId="TableNormal">
     <w:name w:val="Normal Table"/>
     <w:uiPriority w:val="99"/>
     <w:semiHidden/>
@@ -2250,15 +2228,15 @@
       </w:tblCellMar>
     </w:tblPr>
   </w:style>
-  <w:style w:type="numbering" w:default="1" w:styleId="a2">
+  <w:style w:type="numbering" w:default="1" w:styleId="NoList">
     <w:name w:val="No List"/>
     <w:uiPriority w:val="99"/>
     <w:semiHidden/>
     <w:unhideWhenUsed/>
   </w:style>
-  <w:style w:type="table" w:styleId="a3">
+  <w:style w:type="table" w:styleId="TableGrid">
     <w:name w:val="Table Grid"/>
-    <w:basedOn w:val="a1"/>
+    <w:basedOn w:val="TableNormal"/>
     <w:uiPriority w:val="39"/>
     <w:rsid w:val="00FF729D"/>
     <w:pPr>
@@ -2275,9 +2253,9 @@
       </w:tblBorders>
     </w:tblPr>
   </w:style>
-  <w:style w:type="character" w:styleId="a4">
+  <w:style w:type="character" w:styleId="Hyperlink">
     <w:name w:val="Hyperlink"/>
-    <w:basedOn w:val="a0"/>
+    <w:basedOn w:val="DefaultParagraphFont"/>
     <w:uiPriority w:val="99"/>
     <w:unhideWhenUsed/>
     <w:rsid w:val="00CC3D0C"/>
@@ -2286,9 +2264,9 @@
       <w:u w:val="single"/>
     </w:rPr>
   </w:style>
-  <w:style w:type="character" w:styleId="a5">
+  <w:style w:type="character" w:styleId="UnresolvedMention">
     <w:name w:val="Unresolved Mention"/>
-    <w:basedOn w:val="a0"/>
+    <w:basedOn w:val="DefaultParagraphFont"/>
     <w:uiPriority w:val="99"/>
     <w:semiHidden/>
     <w:unhideWhenUsed/>
@@ -2298,9 +2276,9 @@
       <w:shd w:val="clear" w:color="auto" w:fill="E1DFDD"/>
     </w:rPr>
   </w:style>
-  <w:style w:type="paragraph" w:styleId="a6">
+  <w:style w:type="paragraph" w:styleId="ListParagraph">
     <w:name w:val="List Paragraph"/>
-    <w:basedOn w:val="a"/>
+    <w:basedOn w:val="Normal"/>
     <w:uiPriority w:val="34"/>
     <w:qFormat/>
     <w:rsid w:val="007341BD"/>
@@ -2309,9 +2287,9 @@
       <w:contextualSpacing/>
     </w:pPr>
   </w:style>
-  <w:style w:type="character" w:styleId="a7">
+  <w:style w:type="character" w:styleId="FollowedHyperlink">
     <w:name w:val="FollowedHyperlink"/>
-    <w:basedOn w:val="a0"/>
+    <w:basedOn w:val="DefaultParagraphFont"/>
     <w:uiPriority w:val="99"/>
     <w:semiHidden/>
     <w:unhideWhenUsed/>

</xml_diff>

<commit_message>
Update resume objectives and experience section
</commit_message>
<xml_diff>
--- a/doc/Resume_TU_patcharapon.docx
+++ b/doc/Resume_TU_patcharapon.docx
@@ -384,7 +384,7 @@
         <w:tabs>
           <w:tab w:val="left" w:pos="1850"/>
         </w:tabs>
-        <w:spacing w:before="240" w:after="0"/>
+        <w:spacing w:before="200" w:after="0"/>
         <w:rPr>
           <w:rFonts w:ascii="TH Sarabun New" w:hAnsi="TH Sarabun New" w:cs="TH Sarabun New"/>
           <w:sz w:val="40"/>
@@ -403,13 +403,13 @@
         <mc:AlternateContent>
           <mc:Choice Requires="wps">
             <w:drawing>
-              <wp:anchor distT="0" distB="0" distL="114300" distR="114300" simplePos="0" relativeHeight="251668480" behindDoc="0" locked="0" layoutInCell="1" allowOverlap="1" wp14:anchorId="639EA18B" wp14:editId="126D30C8">
+              <wp:anchor distT="0" distB="0" distL="114300" distR="114300" simplePos="0" relativeHeight="251668480" behindDoc="0" locked="0" layoutInCell="1" allowOverlap="1" wp14:anchorId="639EA18B" wp14:editId="7202A515">
                 <wp:simplePos x="0" y="0"/>
                 <wp:positionH relativeFrom="margin">
                   <wp:posOffset>-10795</wp:posOffset>
                 </wp:positionH>
                 <wp:positionV relativeFrom="paragraph">
-                  <wp:posOffset>469431</wp:posOffset>
+                  <wp:posOffset>453059</wp:posOffset>
                 </wp:positionV>
                 <wp:extent cx="6645600" cy="0"/>
                 <wp:effectExtent l="0" t="19050" r="22225" b="19050"/>
@@ -466,7 +466,7 @@
           </mc:Choice>
           <mc:Fallback>
             <w:pict>
-              <v:line w14:anchorId="1AB62F58" id="ตัวเชื่อมต่อตรง 1" o:spid="_x0000_s1026" style="position:absolute;z-index:251668480;visibility:visible;mso-wrap-style:square;mso-width-percent:0;mso-height-percent:0;mso-wrap-distance-left:9pt;mso-wrap-distance-top:0;mso-wrap-distance-right:9pt;mso-wrap-distance-bottom:0;mso-position-horizontal:absolute;mso-position-horizontal-relative:margin;mso-position-vertical:absolute;mso-position-vertical-relative:text;mso-width-percent:0;mso-height-percent:0;mso-width-relative:margin;mso-height-relative:margin" from="-.85pt,36.95pt" to="522.45pt,36.95pt" o:gfxdata="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" strokecolor="#404040 [2429]" strokeweight="2.25pt">
+              <v:line w14:anchorId="61EC6D7E" id="ตัวเชื่อมต่อตรง 1" o:spid="_x0000_s1026" style="position:absolute;z-index:251668480;visibility:visible;mso-wrap-style:square;mso-width-percent:0;mso-height-percent:0;mso-wrap-distance-left:9pt;mso-wrap-distance-top:0;mso-wrap-distance-right:9pt;mso-wrap-distance-bottom:0;mso-position-horizontal:absolute;mso-position-horizontal-relative:margin;mso-position-vertical:absolute;mso-position-vertical-relative:text;mso-width-percent:0;mso-height-percent:0;mso-width-relative:margin;mso-height-relative:margin" from="-.85pt,35.65pt" to="522.45pt,35.65pt" o:gfxdata="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" strokecolor="#404040 [2429]" strokeweight="2.25pt">
                 <v:stroke joinstyle="miter"/>
                 <w10:wrap anchorx="margin"/>
               </v:line>
@@ -512,23 +512,7 @@
           <w:sz w:val="32"/>
           <w:szCs w:val="32"/>
         </w:rPr>
-        <w:t>Intern seeking hands-on experience in system administration and server management within an innovative organization.</w:t>
-      </w:r>
-      <w:r>
-        <w:rPr>
-          <w:rFonts w:ascii="TH Sarabun New" w:hAnsi="TH Sarabun New" w:cs="TH Sarabun New"/>
-          <w:sz w:val="32"/>
-          <w:szCs w:val="32"/>
-        </w:rPr>
-        <w:t xml:space="preserve"> </w:t>
-      </w:r>
-      <w:r>
-        <w:rPr>
-          <w:rFonts w:ascii="TH Sarabun New" w:hAnsi="TH Sarabun New" w:cs="TH Sarabun New"/>
-          <w:sz w:val="32"/>
-          <w:szCs w:val="32"/>
-        </w:rPr>
-        <w:t>Eager to apply theoretical knowledge gained in coursework to practical scenarios. Seeking an opportunity to learn from experienced professionals in the field.</w:t>
+        <w:t>Intern seeking hands-on experience in UX/UI design, frontend development, and web development within an innovative organization. Eager to apply theoretical knowledge gained in coursework to practical scenarios. Seeking an opportunity to learn from experienced professionals in the field.</w:t>
       </w:r>
     </w:p>
     <w:p>
@@ -536,7 +520,7 @@
         <w:tabs>
           <w:tab w:val="left" w:pos="1850"/>
         </w:tabs>
-        <w:spacing w:before="240" w:after="0"/>
+        <w:spacing w:before="200" w:after="0"/>
         <w:rPr>
           <w:rFonts w:ascii="TH Sarabun New" w:hAnsi="TH Sarabun New" w:cs="TH Sarabun New"/>
           <w:b/>
@@ -557,13 +541,13 @@
         <mc:AlternateContent>
           <mc:Choice Requires="wps">
             <w:drawing>
-              <wp:anchor distT="0" distB="0" distL="114300" distR="114300" simplePos="0" relativeHeight="251660288" behindDoc="0" locked="0" layoutInCell="1" allowOverlap="1" wp14:anchorId="15708CC6" wp14:editId="2C3CEB99">
+              <wp:anchor distT="0" distB="0" distL="114300" distR="114300" simplePos="0" relativeHeight="251660288" behindDoc="0" locked="0" layoutInCell="1" allowOverlap="1" wp14:anchorId="15708CC6" wp14:editId="52BD8C11">
                 <wp:simplePos x="0" y="0"/>
                 <wp:positionH relativeFrom="margin">
                   <wp:posOffset>-10795</wp:posOffset>
                 </wp:positionH>
                 <wp:positionV relativeFrom="paragraph">
-                  <wp:posOffset>469431</wp:posOffset>
+                  <wp:posOffset>461314</wp:posOffset>
                 </wp:positionV>
                 <wp:extent cx="6645600" cy="0"/>
                 <wp:effectExtent l="0" t="19050" r="22225" b="19050"/>
@@ -620,7 +604,7 @@
           </mc:Choice>
           <mc:Fallback>
             <w:pict>
-              <v:line w14:anchorId="0B7253B8" id="ตัวเชื่อมต่อตรง 1" o:spid="_x0000_s1026" style="position:absolute;z-index:251660288;visibility:visible;mso-wrap-style:square;mso-width-percent:0;mso-height-percent:0;mso-wrap-distance-left:9pt;mso-wrap-distance-top:0;mso-wrap-distance-right:9pt;mso-wrap-distance-bottom:0;mso-position-horizontal:absolute;mso-position-horizontal-relative:margin;mso-position-vertical:absolute;mso-position-vertical-relative:text;mso-width-percent:0;mso-height-percent:0;mso-width-relative:margin;mso-height-relative:margin" from="-.85pt,36.95pt" to="522.45pt,36.95pt" o:gfxdata="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" strokecolor="#404040 [2429]" strokeweight="2.25pt">
+              <v:line w14:anchorId="2AD51A70" id="ตัวเชื่อมต่อตรง 1" o:spid="_x0000_s1026" style="position:absolute;z-index:251660288;visibility:visible;mso-wrap-style:square;mso-width-percent:0;mso-height-percent:0;mso-wrap-distance-left:9pt;mso-wrap-distance-top:0;mso-wrap-distance-right:9pt;mso-wrap-distance-bottom:0;mso-position-horizontal:absolute;mso-position-horizontal-relative:margin;mso-position-vertical:absolute;mso-position-vertical-relative:text;mso-width-percent:0;mso-height-percent:0;mso-width-relative:margin;mso-height-relative:margin" from="-.85pt,36.3pt" to="522.45pt,36.3pt" o:gfxdata="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" strokecolor="#404040 [2429]" strokeweight="2.25pt">
                 <v:stroke joinstyle="miter"/>
                 <w10:wrap anchorx="margin"/>
               </v:line>
@@ -738,7 +722,7 @@
         <w:tabs>
           <w:tab w:val="left" w:pos="1850"/>
         </w:tabs>
-        <w:spacing w:before="240" w:after="0"/>
+        <w:spacing w:before="200" w:after="0"/>
         <w:rPr>
           <w:rFonts w:ascii="TH Sarabun New" w:hAnsi="TH Sarabun New" w:cs="TH Sarabun New"/>
           <w:sz w:val="40"/>
@@ -757,13 +741,13 @@
         <mc:AlternateContent>
           <mc:Choice Requires="wps">
             <w:drawing>
-              <wp:anchor distT="0" distB="0" distL="114300" distR="114300" simplePos="0" relativeHeight="251662336" behindDoc="0" locked="0" layoutInCell="1" allowOverlap="1" wp14:anchorId="19EF0974" wp14:editId="3827284C">
+              <wp:anchor distT="0" distB="0" distL="114300" distR="114300" simplePos="0" relativeHeight="251662336" behindDoc="0" locked="0" layoutInCell="1" allowOverlap="1" wp14:anchorId="19EF0974" wp14:editId="1257FB32">
                 <wp:simplePos x="0" y="0"/>
                 <wp:positionH relativeFrom="margin">
                   <wp:posOffset>-10795</wp:posOffset>
                 </wp:positionH>
                 <wp:positionV relativeFrom="paragraph">
-                  <wp:posOffset>469431</wp:posOffset>
+                  <wp:posOffset>461314</wp:posOffset>
                 </wp:positionV>
                 <wp:extent cx="6645600" cy="0"/>
                 <wp:effectExtent l="0" t="19050" r="22225" b="19050"/>
@@ -820,7 +804,7 @@
           </mc:Choice>
           <mc:Fallback>
             <w:pict>
-              <v:line w14:anchorId="1B1BA506" id="ตัวเชื่อมต่อตรง 1" o:spid="_x0000_s1026" style="position:absolute;z-index:251662336;visibility:visible;mso-wrap-style:square;mso-width-percent:0;mso-height-percent:0;mso-wrap-distance-left:9pt;mso-wrap-distance-top:0;mso-wrap-distance-right:9pt;mso-wrap-distance-bottom:0;mso-position-horizontal:absolute;mso-position-horizontal-relative:margin;mso-position-vertical:absolute;mso-position-vertical-relative:text;mso-width-percent:0;mso-height-percent:0;mso-width-relative:margin;mso-height-relative:margin" from="-.85pt,36.95pt" to="522.45pt,36.95pt" o:gfxdata="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" strokecolor="#404040 [2429]" strokeweight="2.25pt">
+              <v:line w14:anchorId="315FEFC3" id="ตัวเชื่อมต่อตรง 1" o:spid="_x0000_s1026" style="position:absolute;z-index:251662336;visibility:visible;mso-wrap-style:square;mso-width-percent:0;mso-height-percent:0;mso-wrap-distance-left:9pt;mso-wrap-distance-top:0;mso-wrap-distance-right:9pt;mso-wrap-distance-bottom:0;mso-position-horizontal:absolute;mso-position-horizontal-relative:margin;mso-position-vertical:absolute;mso-position-vertical-relative:text;mso-width-percent:0;mso-height-percent:0;mso-width-relative:margin;mso-height-relative:margin" from="-.85pt,36.3pt" to="522.45pt,36.3pt" o:gfxdata="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" strokecolor="#404040 [2429]" strokeweight="2.25pt">
                 <v:stroke joinstyle="miter"/>
                 <w10:wrap anchorx="margin"/>
               </v:line>
@@ -1024,7 +1008,159 @@
         <w:tabs>
           <w:tab w:val="left" w:pos="1850"/>
         </w:tabs>
-        <w:spacing w:before="240" w:after="0"/>
+        <w:spacing w:after="0"/>
+        <w:rPr>
+          <w:rFonts w:ascii="TH Sarabun New" w:hAnsi="TH Sarabun New" w:cs="TH Sarabun New"/>
+          <w:b/>
+          <w:bCs/>
+          <w:sz w:val="32"/>
+          <w:szCs w:val="32"/>
+        </w:rPr>
+      </w:pPr>
+      <w:r>
+        <w:rPr>
+          <w:rFonts w:ascii="TH Sarabun New" w:hAnsi="TH Sarabun New" w:cs="TH Sarabun New"/>
+          <w:b/>
+          <w:bCs/>
+          <w:sz w:val="32"/>
+          <w:szCs w:val="32"/>
+        </w:rPr>
+        <w:t>IT Support Intern</w:t>
+      </w:r>
+      <w:r>
+        <w:rPr>
+          <w:rFonts w:ascii="TH Sarabun New" w:hAnsi="TH Sarabun New" w:cs="TH Sarabun New"/>
+          <w:b/>
+          <w:bCs/>
+          <w:sz w:val="32"/>
+          <w:szCs w:val="32"/>
+        </w:rPr>
+        <w:t xml:space="preserve">, </w:t>
+      </w:r>
+      <w:r>
+        <w:rPr>
+          <w:rFonts w:ascii="TH Sarabun New" w:hAnsi="TH Sarabun New" w:cs="TH Sarabun New"/>
+          <w:b/>
+          <w:bCs/>
+          <w:sz w:val="32"/>
+          <w:szCs w:val="32"/>
+        </w:rPr>
+        <w:t>Birla Carbon (Thailand) Public Co., Ltd.</w:t>
+      </w:r>
+    </w:p>
+    <w:p>
+      <w:pPr>
+        <w:tabs>
+          <w:tab w:val="left" w:pos="1850"/>
+        </w:tabs>
+        <w:spacing w:after="0"/>
+        <w:rPr>
+          <w:rFonts w:ascii="TH Sarabun New" w:hAnsi="TH Sarabun New" w:cs="TH Sarabun New"/>
+          <w:i/>
+          <w:iCs/>
+          <w:sz w:val="32"/>
+          <w:szCs w:val="32"/>
+        </w:rPr>
+      </w:pPr>
+      <w:r>
+        <w:rPr>
+          <w:rFonts w:ascii="TH Sarabun New" w:hAnsi="TH Sarabun New" w:cs="TH Sarabun New"/>
+          <w:i/>
+          <w:iCs/>
+          <w:sz w:val="32"/>
+          <w:szCs w:val="32"/>
+        </w:rPr>
+        <w:t>June</w:t>
+      </w:r>
+      <w:r>
+        <w:rPr>
+          <w:rFonts w:ascii="TH Sarabun New" w:hAnsi="TH Sarabun New" w:cs="TH Sarabun New"/>
+          <w:i/>
+          <w:iCs/>
+          <w:sz w:val="32"/>
+          <w:szCs w:val="32"/>
+        </w:rPr>
+        <w:t xml:space="preserve"> 2024 – </w:t>
+      </w:r>
+      <w:r>
+        <w:rPr>
+          <w:rFonts w:ascii="TH Sarabun New" w:hAnsi="TH Sarabun New" w:cs="TH Sarabun New"/>
+          <w:i/>
+          <w:iCs/>
+          <w:sz w:val="32"/>
+          <w:szCs w:val="32"/>
+        </w:rPr>
+        <w:t>July</w:t>
+      </w:r>
+      <w:r>
+        <w:rPr>
+          <w:rFonts w:ascii="TH Sarabun New" w:hAnsi="TH Sarabun New" w:cs="TH Sarabun New"/>
+          <w:i/>
+          <w:iCs/>
+          <w:sz w:val="32"/>
+          <w:szCs w:val="32"/>
+        </w:rPr>
+        <w:t xml:space="preserve"> 2024</w:t>
+      </w:r>
+    </w:p>
+    <w:p>
+      <w:pPr>
+        <w:pStyle w:val="ListParagraph"/>
+        <w:numPr>
+          <w:ilvl w:val="0"/>
+          <w:numId w:val="3"/>
+        </w:numPr>
+        <w:tabs>
+          <w:tab w:val="left" w:pos="1850"/>
+        </w:tabs>
+        <w:spacing w:after="0"/>
+        <w:rPr>
+          <w:rFonts w:ascii="TH Sarabun New" w:hAnsi="TH Sarabun New" w:cs="TH Sarabun New"/>
+          <w:sz w:val="32"/>
+          <w:szCs w:val="32"/>
+        </w:rPr>
+      </w:pPr>
+      <w:r>
+        <w:rPr>
+          <w:rFonts w:ascii="TH Sarabun New" w:hAnsi="TH Sarabun New" w:cs="TH Sarabun New"/>
+          <w:sz w:val="32"/>
+          <w:szCs w:val="32"/>
+        </w:rPr>
+        <w:t>Provided technical support to end-users, resolving hardware and software issues.</w:t>
+      </w:r>
+    </w:p>
+    <w:p>
+      <w:pPr>
+        <w:pStyle w:val="ListParagraph"/>
+        <w:numPr>
+          <w:ilvl w:val="0"/>
+          <w:numId w:val="3"/>
+        </w:numPr>
+        <w:tabs>
+          <w:tab w:val="left" w:pos="1850"/>
+        </w:tabs>
+        <w:spacing w:after="0"/>
+        <w:rPr>
+          <w:rFonts w:ascii="TH Sarabun New" w:hAnsi="TH Sarabun New" w:cs="TH Sarabun New"/>
+          <w:sz w:val="32"/>
+          <w:szCs w:val="32"/>
+        </w:rPr>
+      </w:pPr>
+      <w:r>
+        <w:rPr>
+          <w:rFonts w:ascii="TH Sarabun New" w:hAnsi="TH Sarabun New" w:cs="TH Sarabun New"/>
+          <w:sz w:val="32"/>
+          <w:szCs w:val="32"/>
+        </w:rPr>
+        <w:t>Assisted in setting up, configuring, and maintaining workstations, printers, and network equipment.</w:t>
+      </w:r>
+    </w:p>
+    <w:p>
+      <w:pPr>
+        <w:tabs>
+          <w:tab w:val="left" w:pos="1850"/>
+        </w:tabs>
+        <w:spacing w:before="200" w:after="0"/>
         <w:rPr>
           <w:rFonts w:ascii="TH Sarabun New" w:hAnsi="TH Sarabun New" w:cs="TH Sarabun New"/>
           <w:sz w:val="40"/>
@@ -1043,13 +1179,13 @@
         <mc:AlternateContent>
           <mc:Choice Requires="wps">
             <w:drawing>
-              <wp:anchor distT="0" distB="0" distL="114300" distR="114300" simplePos="0" relativeHeight="251664384" behindDoc="0" locked="0" layoutInCell="1" allowOverlap="1" wp14:anchorId="434EB474" wp14:editId="5141ABAC">
+              <wp:anchor distT="0" distB="0" distL="114300" distR="114300" simplePos="0" relativeHeight="251664384" behindDoc="0" locked="0" layoutInCell="1" allowOverlap="1" wp14:anchorId="434EB474" wp14:editId="02DCFA3C">
                 <wp:simplePos x="0" y="0"/>
                 <wp:positionH relativeFrom="margin">
                   <wp:posOffset>-10795</wp:posOffset>
                 </wp:positionH>
                 <wp:positionV relativeFrom="paragraph">
-                  <wp:posOffset>469431</wp:posOffset>
+                  <wp:posOffset>453059</wp:posOffset>
                 </wp:positionV>
                 <wp:extent cx="6645600" cy="0"/>
                 <wp:effectExtent l="0" t="19050" r="22225" b="19050"/>
@@ -1106,7 +1242,7 @@
           </mc:Choice>
           <mc:Fallback>
             <w:pict>
-              <v:line w14:anchorId="09B1B95D" id="ตัวเชื่อมต่อตรง 1" o:spid="_x0000_s1026" style="position:absolute;z-index:251664384;visibility:visible;mso-wrap-style:square;mso-width-percent:0;mso-height-percent:0;mso-wrap-distance-left:9pt;mso-wrap-distance-top:0;mso-wrap-distance-right:9pt;mso-wrap-distance-bottom:0;mso-position-horizontal:absolute;mso-position-horizontal-relative:margin;mso-position-vertical:absolute;mso-position-vertical-relative:text;mso-width-percent:0;mso-height-percent:0;mso-width-relative:margin;mso-height-relative:margin" from="-.85pt,36.95pt" to="522.45pt,36.95pt" o:gfxdata="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" strokecolor="#404040 [2429]" strokeweight="2.25pt">
+              <v:line w14:anchorId="3C104644" id="ตัวเชื่อมต่อตรง 1" o:spid="_x0000_s1026" style="position:absolute;z-index:251664384;visibility:visible;mso-wrap-style:square;mso-width-percent:0;mso-height-percent:0;mso-wrap-distance-left:9pt;mso-wrap-distance-top:0;mso-wrap-distance-right:9pt;mso-wrap-distance-bottom:0;mso-position-horizontal:absolute;mso-position-horizontal-relative:margin;mso-position-vertical:absolute;mso-position-vertical-relative:text;mso-width-percent:0;mso-height-percent:0;mso-width-relative:margin;mso-height-relative:margin" from="-.85pt,35.65pt" to="522.45pt,35.65pt" o:gfxdata="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" strokecolor="#404040 [2429]" strokeweight="2.25pt">
                 <v:stroke joinstyle="miter"/>
                 <w10:wrap anchorx="margin"/>
               </v:line>
@@ -1245,7 +1381,7 @@
         <w:tabs>
           <w:tab w:val="left" w:pos="1850"/>
         </w:tabs>
-        <w:spacing w:before="240" w:after="0"/>
+        <w:spacing w:before="200" w:after="0"/>
         <w:rPr>
           <w:rFonts w:ascii="TH Sarabun New" w:hAnsi="TH Sarabun New" w:cs="TH Sarabun New"/>
           <w:sz w:val="40"/>
@@ -1264,13 +1400,13 @@
         <mc:AlternateContent>
           <mc:Choice Requires="wps">
             <w:drawing>
-              <wp:anchor distT="0" distB="0" distL="114300" distR="114300" simplePos="0" relativeHeight="251666432" behindDoc="0" locked="0" layoutInCell="1" allowOverlap="1" wp14:anchorId="0228062E" wp14:editId="5F63CAF0">
+              <wp:anchor distT="0" distB="0" distL="114300" distR="114300" simplePos="0" relativeHeight="251666432" behindDoc="0" locked="0" layoutInCell="1" allowOverlap="1" wp14:anchorId="0228062E" wp14:editId="2764F0B9">
                 <wp:simplePos x="0" y="0"/>
                 <wp:positionH relativeFrom="margin">
                   <wp:posOffset>-10795</wp:posOffset>
                 </wp:positionH>
                 <wp:positionV relativeFrom="paragraph">
-                  <wp:posOffset>469431</wp:posOffset>
+                  <wp:posOffset>453059</wp:posOffset>
                 </wp:positionV>
                 <wp:extent cx="6645600" cy="0"/>
                 <wp:effectExtent l="0" t="19050" r="22225" b="19050"/>
@@ -1327,7 +1463,7 @@
           </mc:Choice>
           <mc:Fallback>
             <w:pict>
-              <v:line w14:anchorId="4FF49453" id="ตัวเชื่อมต่อตรง 1" o:spid="_x0000_s1026" style="position:absolute;z-index:251666432;visibility:visible;mso-wrap-style:square;mso-width-percent:0;mso-height-percent:0;mso-wrap-distance-left:9pt;mso-wrap-distance-top:0;mso-wrap-distance-right:9pt;mso-wrap-distance-bottom:0;mso-position-horizontal:absolute;mso-position-horizontal-relative:margin;mso-position-vertical:absolute;mso-position-vertical-relative:text;mso-width-percent:0;mso-height-percent:0;mso-width-relative:margin;mso-height-relative:margin" from="-.85pt,36.95pt" to="522.45pt,36.95pt" o:gfxdata="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" strokecolor="#404040 [2429]" strokeweight="2.25pt">
+              <v:line w14:anchorId="0ED8B1A6" id="ตัวเชื่อมต่อตรง 1" o:spid="_x0000_s1026" style="position:absolute;z-index:251666432;visibility:visible;mso-wrap-style:square;mso-width-percent:0;mso-height-percent:0;mso-wrap-distance-left:9pt;mso-wrap-distance-top:0;mso-wrap-distance-right:9pt;mso-wrap-distance-bottom:0;mso-position-horizontal:absolute;mso-position-horizontal-relative:margin;mso-position-vertical:absolute;mso-position-vertical-relative:text;mso-width-percent:0;mso-height-percent:0;mso-width-relative:margin;mso-height-relative:margin" from="-.85pt,35.65pt" to="522.45pt,35.65pt" o:gfxdata="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" strokecolor="#404040 [2429]" strokeweight="2.25pt">
                 <v:stroke joinstyle="miter"/>
                 <w10:wrap anchorx="margin"/>
               </v:line>
@@ -1553,7 +1689,7 @@
     </w:p>
     <w:sectPr>
       <w:pgSz w:w="11906" w:h="16838"/>
-      <w:pgMar w:top="720" w:right="720" w:bottom="720" w:left="720" w:header="708" w:footer="708" w:gutter="0"/>
+      <w:pgMar w:top="360" w:right="720" w:bottom="360" w:left="720" w:header="706" w:footer="706" w:gutter="0"/>
       <w:cols w:space="708"/>
       <w:docGrid w:linePitch="360"/>
     </w:sectPr>
@@ -1797,11 +1933,129 @@
       </w:rPr>
     </w:lvl>
   </w:abstractNum>
+  <w:abstractNum w:abstractNumId="2" w15:restartNumberingAfterBreak="0">
+    <w:nsid w:val="66686AB6"/>
+    <w:multiLevelType w:val="hybridMultilevel"/>
+    <w:tmpl w:val="A09C2D76"/>
+    <w:lvl w:ilvl="0" w:tplc="EC423E98">
+      <w:start w:val="1"/>
+      <w:numFmt w:val="bullet"/>
+      <w:lvlText w:val=""/>
+      <w:lvlJc w:val="left"/>
+      <w:pPr>
+        <w:ind w:left="720" w:hanging="360"/>
+      </w:pPr>
+      <w:rPr>
+        <w:rFonts w:ascii="Symbol" w:hAnsi="Symbol" w:hint="default"/>
+        <w:sz w:val="16"/>
+        <w:szCs w:val="20"/>
+      </w:rPr>
+    </w:lvl>
+    <w:lvl w:ilvl="1" w:tplc="04090003" w:tentative="1">
+      <w:start w:val="1"/>
+      <w:numFmt w:val="bullet"/>
+      <w:lvlText w:val="o"/>
+      <w:lvlJc w:val="left"/>
+      <w:pPr>
+        <w:ind w:left="1440" w:hanging="360"/>
+      </w:pPr>
+      <w:rPr>
+        <w:rFonts w:ascii="Courier New" w:hAnsi="Courier New" w:cs="Courier New" w:hint="default"/>
+      </w:rPr>
+    </w:lvl>
+    <w:lvl w:ilvl="2" w:tplc="04090005" w:tentative="1">
+      <w:start w:val="1"/>
+      <w:numFmt w:val="bullet"/>
+      <w:lvlText w:val=""/>
+      <w:lvlJc w:val="left"/>
+      <w:pPr>
+        <w:ind w:left="2160" w:hanging="360"/>
+      </w:pPr>
+      <w:rPr>
+        <w:rFonts w:ascii="Wingdings" w:hAnsi="Wingdings" w:hint="default"/>
+      </w:rPr>
+    </w:lvl>
+    <w:lvl w:ilvl="3" w:tplc="04090001" w:tentative="1">
+      <w:start w:val="1"/>
+      <w:numFmt w:val="bullet"/>
+      <w:lvlText w:val=""/>
+      <w:lvlJc w:val="left"/>
+      <w:pPr>
+        <w:ind w:left="2880" w:hanging="360"/>
+      </w:pPr>
+      <w:rPr>
+        <w:rFonts w:ascii="Symbol" w:hAnsi="Symbol" w:hint="default"/>
+      </w:rPr>
+    </w:lvl>
+    <w:lvl w:ilvl="4" w:tplc="04090003" w:tentative="1">
+      <w:start w:val="1"/>
+      <w:numFmt w:val="bullet"/>
+      <w:lvlText w:val="o"/>
+      <w:lvlJc w:val="left"/>
+      <w:pPr>
+        <w:ind w:left="3600" w:hanging="360"/>
+      </w:pPr>
+      <w:rPr>
+        <w:rFonts w:ascii="Courier New" w:hAnsi="Courier New" w:cs="Courier New" w:hint="default"/>
+      </w:rPr>
+    </w:lvl>
+    <w:lvl w:ilvl="5" w:tplc="04090005" w:tentative="1">
+      <w:start w:val="1"/>
+      <w:numFmt w:val="bullet"/>
+      <w:lvlText w:val=""/>
+      <w:lvlJc w:val="left"/>
+      <w:pPr>
+        <w:ind w:left="4320" w:hanging="360"/>
+      </w:pPr>
+      <w:rPr>
+        <w:rFonts w:ascii="Wingdings" w:hAnsi="Wingdings" w:hint="default"/>
+      </w:rPr>
+    </w:lvl>
+    <w:lvl w:ilvl="6" w:tplc="04090001" w:tentative="1">
+      <w:start w:val="1"/>
+      <w:numFmt w:val="bullet"/>
+      <w:lvlText w:val=""/>
+      <w:lvlJc w:val="left"/>
+      <w:pPr>
+        <w:ind w:left="5040" w:hanging="360"/>
+      </w:pPr>
+      <w:rPr>
+        <w:rFonts w:ascii="Symbol" w:hAnsi="Symbol" w:hint="default"/>
+      </w:rPr>
+    </w:lvl>
+    <w:lvl w:ilvl="7" w:tplc="04090003" w:tentative="1">
+      <w:start w:val="1"/>
+      <w:numFmt w:val="bullet"/>
+      <w:lvlText w:val="o"/>
+      <w:lvlJc w:val="left"/>
+      <w:pPr>
+        <w:ind w:left="5760" w:hanging="360"/>
+      </w:pPr>
+      <w:rPr>
+        <w:rFonts w:ascii="Courier New" w:hAnsi="Courier New" w:cs="Courier New" w:hint="default"/>
+      </w:rPr>
+    </w:lvl>
+    <w:lvl w:ilvl="8" w:tplc="04090005" w:tentative="1">
+      <w:start w:val="1"/>
+      <w:numFmt w:val="bullet"/>
+      <w:lvlText w:val=""/>
+      <w:lvlJc w:val="left"/>
+      <w:pPr>
+        <w:ind w:left="6480" w:hanging="360"/>
+      </w:pPr>
+      <w:rPr>
+        <w:rFonts w:ascii="Wingdings" w:hAnsi="Wingdings" w:hint="default"/>
+      </w:rPr>
+    </w:lvl>
+  </w:abstractNum>
   <w:num w:numId="1" w16cid:durableId="613483166">
     <w:abstractNumId w:val="0"/>
   </w:num>
   <w:num w:numId="2" w16cid:durableId="934897249">
     <w:abstractNumId w:val="1"/>
+  </w:num>
+  <w:num w:numId="3" w16cid:durableId="1705934758">
+    <w:abstractNumId w:val="2"/>
   </w:num>
 </w:numbering>
 </file>
@@ -2210,7 +2464,6 @@
   <w:style w:type="character" w:default="1" w:styleId="DefaultParagraphFont">
     <w:name w:val="Default Paragraph Font"/>
     <w:uiPriority w:val="1"/>
-    <w:semiHidden/>
     <w:unhideWhenUsed/>
   </w:style>
   <w:style w:type="table" w:default="1" w:styleId="TableNormal">
@@ -2297,6 +2550,19 @@
     <w:rPr>
       <w:color w:val="954F72" w:themeColor="followedHyperlink"/>
       <w:u w:val="single"/>
+    </w:rPr>
+  </w:style>
+  <w:style w:type="paragraph" w:styleId="NormalWeb">
+    <w:name w:val="Normal (Web)"/>
+    <w:basedOn w:val="Normal"/>
+    <w:uiPriority w:val="99"/>
+    <w:semiHidden/>
+    <w:unhideWhenUsed/>
+    <w:rsid w:val="00134D20"/>
+    <w:rPr>
+      <w:rFonts w:ascii="Times New Roman" w:hAnsi="Times New Roman" w:cs="Angsana New"/>
+      <w:sz w:val="24"/>
+      <w:szCs w:val="30"/>
     </w:rPr>
   </w:style>
 </w:styles>

</xml_diff>